<commit_message>
Small changes to case study doc
</commit_message>
<xml_diff>
--- a/CaseStudy Explanation.docx
+++ b/CaseStudy Explanation.docx
@@ -1,6 +1,6 @@
 
 <file path=word/document.xml><?xml version="1.0" encoding="utf-8"?>
-<w:document xmlns:wpc="http://schemas.microsoft.com/office/word/2010/wordprocessingCanvas" xmlns:cx="http://schemas.microsoft.com/office/drawing/2014/chartex" xmlns:cx1="http://schemas.microsoft.com/office/drawing/2015/9/8/chartex" xmlns:cx2="http://schemas.microsoft.com/office/drawing/2015/10/21/chartex" xmlns:cx3="http://schemas.microsoft.com/office/drawing/2016/5/9/chartex" xmlns:cx4="http://schemas.microsoft.com/office/drawing/2016/5/10/chartex" xmlns:cx5="http://schemas.microsoft.com/office/drawing/2016/5/11/chartex" xmlns:cx6="http://schemas.microsoft.com/office/drawing/2016/5/12/chartex" xmlns:cx7="http://schemas.microsoft.com/office/drawing/2016/5/13/chartex" xmlns:cx8="http://schemas.microsoft.com/office/drawing/2016/5/14/chartex" xmlns:mc="http://schemas.openxmlformats.org/markup-compatibility/2006" xmlns:aink="http://schemas.microsoft.com/office/drawing/2016/ink" xmlns:am3d="http://schemas.microsoft.com/office/drawing/2017/model3d" xmlns:o="urn:schemas-microsoft-com:office:office" xmlns:r="http://schemas.openxmlformats.org/officeDocument/2006/relationships" xmlns:m="http://schemas.openxmlformats.org/officeDocument/2006/math" xmlns:v="urn:schemas-microsoft-com:vml" xmlns:wp14="http://schemas.microsoft.com/office/word/2010/wordprocessingDrawing" xmlns:wp="http://schemas.openxmlformats.org/drawingml/2006/wordprocessingDrawing" xmlns:w10="urn:schemas-microsoft-com:office:word" xmlns:w="http://schemas.openxmlformats.org/wordprocessingml/2006/main" xmlns:w14="http://schemas.microsoft.com/office/word/2010/wordml" xmlns:w15="http://schemas.microsoft.com/office/word/2012/wordml" xmlns:w16cid="http://schemas.microsoft.com/office/word/2016/wordml/cid" xmlns:w16se="http://schemas.microsoft.com/office/word/2015/wordml/symex" xmlns:wpg="http://schemas.microsoft.com/office/word/2010/wordprocessingGroup" xmlns:wpi="http://schemas.microsoft.com/office/word/2010/wordprocessingInk" xmlns:wne="http://schemas.microsoft.com/office/word/2006/wordml" xmlns:wps="http://schemas.microsoft.com/office/word/2010/wordprocessingShape" mc:Ignorable="w14 w15 w16se w16cid wp14">
+<w:document xmlns:wpc="http://schemas.microsoft.com/office/word/2010/wordprocessingCanvas" xmlns:mc="http://schemas.openxmlformats.org/markup-compatibility/2006" xmlns:o="urn:schemas-microsoft-com:office:office" xmlns:r="http://schemas.openxmlformats.org/officeDocument/2006/relationships" xmlns:m="http://schemas.openxmlformats.org/officeDocument/2006/math" xmlns:v="urn:schemas-microsoft-com:vml" xmlns:wp14="http://schemas.microsoft.com/office/word/2010/wordprocessingDrawing" xmlns:wp="http://schemas.openxmlformats.org/drawingml/2006/wordprocessingDrawing" xmlns:w10="urn:schemas-microsoft-com:office:word" xmlns:w="http://schemas.openxmlformats.org/wordprocessingml/2006/main" xmlns:w14="http://schemas.microsoft.com/office/word/2010/wordml" xmlns:w15="http://schemas.microsoft.com/office/word/2012/wordml" xmlns:wpg="http://schemas.microsoft.com/office/word/2010/wordprocessingGroup" xmlns:wpi="http://schemas.microsoft.com/office/word/2010/wordprocessingInk" xmlns:wne="http://schemas.microsoft.com/office/word/2006/wordml" xmlns:wps="http://schemas.microsoft.com/office/word/2010/wordprocessingShape" mc:Ignorable="w14 w15 wp14">
   <w:body>
     <w:p>
       <w:pPr>
@@ -30,7 +30,6 @@
         </w:rPr>
         <w:t xml:space="preserve"> using </w:t>
       </w:r>
-      <w:proofErr w:type="spellStart"/>
       <w:r>
         <w:rPr>
           <w:sz w:val="20"/>
@@ -43,15 +42,7 @@
           <w:sz w:val="20"/>
           <w:szCs w:val="20"/>
         </w:rPr>
-        <w:t>Spark</w:t>
-      </w:r>
-      <w:proofErr w:type="spellEnd"/>
-      <w:r>
-        <w:rPr>
-          <w:sz w:val="20"/>
-          <w:szCs w:val="20"/>
-        </w:rPr>
-        <w:t xml:space="preserve">, Python, Airflow, AWS </w:t>
+        <w:t xml:space="preserve">Spark, Python, Airflow, AWS </w:t>
       </w:r>
       <w:r>
         <w:rPr>
@@ -196,8 +187,6 @@
         </w:rPr>
         <w:t>Curator S3 bucket to Snowflake database.</w:t>
       </w:r>
-      <w:bookmarkStart w:id="0" w:name="_GoBack"/>
-      <w:bookmarkEnd w:id="0"/>
     </w:p>
     <w:p>
       <w:pPr>
@@ -231,6 +220,7 @@
       <w:r>
         <w:rPr>
           <w:noProof/>
+          <w:lang w:eastAsia="zh-CN"/>
         </w:rPr>
         <mc:AlternateContent>
           <mc:Choice Requires="wps">
@@ -344,7 +334,7 @@
               </wp:anchor>
             </w:drawing>
           </mc:Choice>
-          <mc:Fallback>
+          <mc:Fallback xmlns:w16se="http://schemas.microsoft.com/office/word/2015/wordml/symex" xmlns:w16cid="http://schemas.microsoft.com/office/word/2016/wordml/cid" xmlns:am3d="http://schemas.microsoft.com/office/drawing/2017/model3d" xmlns:aink="http://schemas.microsoft.com/office/drawing/2016/ink" xmlns:cx8="http://schemas.microsoft.com/office/drawing/2016/5/14/chartex" xmlns:cx7="http://schemas.microsoft.com/office/drawing/2016/5/13/chartex" xmlns:cx6="http://schemas.microsoft.com/office/drawing/2016/5/12/chartex" xmlns:cx5="http://schemas.microsoft.com/office/drawing/2016/5/11/chartex" xmlns:cx4="http://schemas.microsoft.com/office/drawing/2016/5/10/chartex" xmlns:cx3="http://schemas.microsoft.com/office/drawing/2016/5/9/chartex" xmlns:cx2="http://schemas.microsoft.com/office/drawing/2015/10/21/chartex" xmlns:cx1="http://schemas.microsoft.com/office/drawing/2015/9/8/chartex" xmlns:cx="http://schemas.microsoft.com/office/drawing/2014/chartex">
             <w:pict>
               <v:shapetype w14:anchorId="4CDFF311" id="_x0000_t119" coordsize="21600,21600" o:spt="119" path="m,l21600,,17240,21600r-12880,xe">
                 <v:stroke joinstyle="miter"/>
@@ -411,6 +401,7 @@
       <w:r>
         <w:rPr>
           <w:noProof/>
+          <w:lang w:eastAsia="zh-CN"/>
         </w:rPr>
         <mc:AlternateContent>
           <mc:Choice Requires="wps">
@@ -508,7 +499,7 @@
               </wp:anchor>
             </w:drawing>
           </mc:Choice>
-          <mc:Fallback>
+          <mc:Fallback xmlns:w16se="http://schemas.microsoft.com/office/word/2015/wordml/symex" xmlns:w16cid="http://schemas.microsoft.com/office/word/2016/wordml/cid" xmlns:am3d="http://schemas.microsoft.com/office/drawing/2017/model3d" xmlns:aink="http://schemas.microsoft.com/office/drawing/2016/ink" xmlns:cx8="http://schemas.microsoft.com/office/drawing/2016/5/14/chartex" xmlns:cx7="http://schemas.microsoft.com/office/drawing/2016/5/13/chartex" xmlns:cx6="http://schemas.microsoft.com/office/drawing/2016/5/12/chartex" xmlns:cx5="http://schemas.microsoft.com/office/drawing/2016/5/11/chartex" xmlns:cx4="http://schemas.microsoft.com/office/drawing/2016/5/10/chartex" xmlns:cx3="http://schemas.microsoft.com/office/drawing/2016/5/9/chartex" xmlns:cx2="http://schemas.microsoft.com/office/drawing/2015/10/21/chartex" xmlns:cx1="http://schemas.microsoft.com/office/drawing/2015/9/8/chartex" xmlns:cx="http://schemas.microsoft.com/office/drawing/2014/chartex">
             <w:pict>
               <v:shape w14:anchorId="3884BE6F" id="Flowchart: Manual Operation 3" o:spid="_x0000_s1027" type="#_x0000_t119" style="position:absolute;left:0;text-align:left;margin-left:301.9pt;margin-top:.8pt;width:77.3pt;height:60.95pt;z-index:251661312;visibility:visible;mso-wrap-style:square;mso-width-percent:0;mso-wrap-distance-left:9pt;mso-wrap-distance-top:0;mso-wrap-distance-right:9pt;mso-wrap-distance-bottom:0;mso-position-horizontal:absolute;mso-position-horizontal-relative:text;mso-position-vertical:absolute;mso-position-vertical-relative:text;mso-width-percent:0;mso-width-relative:margin;v-text-anchor:middle" o:gfxdata="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" fillcolor="#4472c4 [3204]" strokecolor="#1f3763 [1604]" strokeweight="1pt">
                 <v:textbox>
@@ -555,6 +546,7 @@
       <w:r>
         <w:rPr>
           <w:noProof/>
+          <w:lang w:eastAsia="zh-CN"/>
         </w:rPr>
         <mc:AlternateContent>
           <mc:Choice Requires="wps">
@@ -639,7 +631,7 @@
               </wp:anchor>
             </w:drawing>
           </mc:Choice>
-          <mc:Fallback>
+          <mc:Fallback xmlns:w16se="http://schemas.microsoft.com/office/word/2015/wordml/symex" xmlns:w16cid="http://schemas.microsoft.com/office/word/2016/wordml/cid" xmlns:am3d="http://schemas.microsoft.com/office/drawing/2017/model3d" xmlns:aink="http://schemas.microsoft.com/office/drawing/2016/ink" xmlns:cx8="http://schemas.microsoft.com/office/drawing/2016/5/14/chartex" xmlns:cx7="http://schemas.microsoft.com/office/drawing/2016/5/13/chartex" xmlns:cx6="http://schemas.microsoft.com/office/drawing/2016/5/12/chartex" xmlns:cx5="http://schemas.microsoft.com/office/drawing/2016/5/11/chartex" xmlns:cx4="http://schemas.microsoft.com/office/drawing/2016/5/10/chartex" xmlns:cx3="http://schemas.microsoft.com/office/drawing/2016/5/9/chartex" xmlns:cx2="http://schemas.microsoft.com/office/drawing/2015/10/21/chartex" xmlns:cx1="http://schemas.microsoft.com/office/drawing/2015/9/8/chartex" xmlns:cx="http://schemas.microsoft.com/office/drawing/2014/chartex">
             <w:pict>
               <v:shapetype w14:anchorId="79318599" id="_x0000_t132" coordsize="21600,21600" o:spt="132" path="m10800,qx,3391l,18209qy10800,21600,21600,18209l21600,3391qy10800,xem,3391nfqy10800,6782,21600,3391e">
                 <v:path o:extrusionok="f" gradientshapeok="t" o:connecttype="custom" o:connectlocs="10800,6782;10800,0;0,10800;10800,21600;21600,10800" o:connectangles="270,270,180,90,0" textboxrect="0,6782,21600,18209"/>
@@ -680,6 +672,7 @@
       <w:r>
         <w:rPr>
           <w:noProof/>
+          <w:lang w:eastAsia="zh-CN"/>
         </w:rPr>
         <mc:AlternateContent>
           <mc:Choice Requires="wps">
@@ -741,7 +734,7 @@
               </wp:anchor>
             </w:drawing>
           </mc:Choice>
-          <mc:Fallback>
+          <mc:Fallback xmlns:w16se="http://schemas.microsoft.com/office/word/2015/wordml/symex" xmlns:w16cid="http://schemas.microsoft.com/office/word/2016/wordml/cid" xmlns:am3d="http://schemas.microsoft.com/office/drawing/2017/model3d" xmlns:aink="http://schemas.microsoft.com/office/drawing/2016/ink" xmlns:cx8="http://schemas.microsoft.com/office/drawing/2016/5/14/chartex" xmlns:cx7="http://schemas.microsoft.com/office/drawing/2016/5/13/chartex" xmlns:cx6="http://schemas.microsoft.com/office/drawing/2016/5/12/chartex" xmlns:cx5="http://schemas.microsoft.com/office/drawing/2016/5/11/chartex" xmlns:cx4="http://schemas.microsoft.com/office/drawing/2016/5/10/chartex" xmlns:cx3="http://schemas.microsoft.com/office/drawing/2016/5/9/chartex" xmlns:cx2="http://schemas.microsoft.com/office/drawing/2015/10/21/chartex" xmlns:cx1="http://schemas.microsoft.com/office/drawing/2015/9/8/chartex" xmlns:cx="http://schemas.microsoft.com/office/drawing/2014/chartex">
             <w:pict>
               <v:shapetype w14:anchorId="364E4B2B" id="_x0000_t13" coordsize="21600,21600" o:spt="13" adj="16200,5400" path="m@0,l@0@1,0@1,0@2@0@2@0,21600,21600,10800xe">
                 <v:stroke joinstyle="miter"/>
@@ -767,6 +760,7 @@
       <w:r>
         <w:rPr>
           <w:noProof/>
+          <w:lang w:eastAsia="zh-CN"/>
         </w:rPr>
         <mc:AlternateContent>
           <mc:Choice Requires="wps">
@@ -828,7 +822,7 @@
               </wp:anchor>
             </w:drawing>
           </mc:Choice>
-          <mc:Fallback>
+          <mc:Fallback xmlns:w16se="http://schemas.microsoft.com/office/word/2015/wordml/symex" xmlns:w16cid="http://schemas.microsoft.com/office/word/2016/wordml/cid" xmlns:am3d="http://schemas.microsoft.com/office/drawing/2017/model3d" xmlns:aink="http://schemas.microsoft.com/office/drawing/2016/ink" xmlns:cx8="http://schemas.microsoft.com/office/drawing/2016/5/14/chartex" xmlns:cx7="http://schemas.microsoft.com/office/drawing/2016/5/13/chartex" xmlns:cx6="http://schemas.microsoft.com/office/drawing/2016/5/12/chartex" xmlns:cx5="http://schemas.microsoft.com/office/drawing/2016/5/11/chartex" xmlns:cx4="http://schemas.microsoft.com/office/drawing/2016/5/10/chartex" xmlns:cx3="http://schemas.microsoft.com/office/drawing/2016/5/9/chartex" xmlns:cx2="http://schemas.microsoft.com/office/drawing/2015/10/21/chartex" xmlns:cx1="http://schemas.microsoft.com/office/drawing/2015/9/8/chartex" xmlns:cx="http://schemas.microsoft.com/office/drawing/2014/chartex">
             <w:pict>
               <v:shape w14:anchorId="7340BC47" id="Arrow: Right 7" o:spid="_x0000_s1026" type="#_x0000_t13" style="position:absolute;margin-left:86.9pt;margin-top:1.95pt;width:60pt;height:17.45pt;z-index:251665408;visibility:visible;mso-wrap-style:square;mso-height-percent:0;mso-wrap-distance-left:9pt;mso-wrap-distance-top:0;mso-wrap-distance-right:9pt;mso-wrap-distance-bottom:0;mso-position-horizontal:absolute;mso-position-horizontal-relative:text;mso-position-vertical:absolute;mso-position-vertical-relative:text;mso-height-percent:0;mso-height-relative:margin;v-text-anchor:middle" o:gfxdata="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" adj="18455" fillcolor="#4472c4 [3204]" strokecolor="#1f3763 [1604]" strokeweight="1pt"/>
             </w:pict>
@@ -846,6 +840,7 @@
       <w:r>
         <w:rPr>
           <w:noProof/>
+          <w:lang w:eastAsia="zh-CN"/>
         </w:rPr>
         <mc:AlternateContent>
           <mc:Choice Requires="wps">
@@ -904,7 +899,7 @@
               </wp:anchor>
             </w:drawing>
           </mc:Choice>
-          <mc:Fallback>
+          <mc:Fallback xmlns:w16se="http://schemas.microsoft.com/office/word/2015/wordml/symex" xmlns:w16cid="http://schemas.microsoft.com/office/word/2016/wordml/cid" xmlns:am3d="http://schemas.microsoft.com/office/drawing/2017/model3d" xmlns:aink="http://schemas.microsoft.com/office/drawing/2016/ink" xmlns:cx8="http://schemas.microsoft.com/office/drawing/2016/5/14/chartex" xmlns:cx7="http://schemas.microsoft.com/office/drawing/2016/5/13/chartex" xmlns:cx6="http://schemas.microsoft.com/office/drawing/2016/5/12/chartex" xmlns:cx5="http://schemas.microsoft.com/office/drawing/2016/5/11/chartex" xmlns:cx4="http://schemas.microsoft.com/office/drawing/2016/5/10/chartex" xmlns:cx3="http://schemas.microsoft.com/office/drawing/2016/5/9/chartex" xmlns:cx2="http://schemas.microsoft.com/office/drawing/2015/10/21/chartex" xmlns:cx1="http://schemas.microsoft.com/office/drawing/2015/9/8/chartex" xmlns:cx="http://schemas.microsoft.com/office/drawing/2014/chartex">
             <w:pict>
               <v:shapetype w14:anchorId="4CD071B7" id="_x0000_t67" coordsize="21600,21600" o:spt="67" adj="16200,5400" path="m0@0l@1@0@1,0@2,0@2@0,21600@0,10800,21600xe">
                 <v:stroke joinstyle="miter"/>
@@ -937,6 +932,7 @@
       <w:r>
         <w:rPr>
           <w:noProof/>
+          <w:lang w:eastAsia="zh-CN"/>
         </w:rPr>
         <mc:AlternateContent>
           <mc:Choice Requires="wps">
@@ -1034,7 +1030,7 @@
               </wp:anchor>
             </w:drawing>
           </mc:Choice>
-          <mc:Fallback>
+          <mc:Fallback xmlns:w16se="http://schemas.microsoft.com/office/word/2015/wordml/symex" xmlns:w16cid="http://schemas.microsoft.com/office/word/2016/wordml/cid" xmlns:am3d="http://schemas.microsoft.com/office/drawing/2017/model3d" xmlns:aink="http://schemas.microsoft.com/office/drawing/2016/ink" xmlns:cx8="http://schemas.microsoft.com/office/drawing/2016/5/14/chartex" xmlns:cx7="http://schemas.microsoft.com/office/drawing/2016/5/13/chartex" xmlns:cx6="http://schemas.microsoft.com/office/drawing/2016/5/12/chartex" xmlns:cx5="http://schemas.microsoft.com/office/drawing/2016/5/11/chartex" xmlns:cx4="http://schemas.microsoft.com/office/drawing/2016/5/10/chartex" xmlns:cx3="http://schemas.microsoft.com/office/drawing/2016/5/9/chartex" xmlns:cx2="http://schemas.microsoft.com/office/drawing/2015/10/21/chartex" xmlns:cx1="http://schemas.microsoft.com/office/drawing/2015/9/8/chartex" xmlns:cx="http://schemas.microsoft.com/office/drawing/2014/chartex">
             <w:pict>
               <v:shape w14:anchorId="02A0C4A9" id="Flowchart: Manual Operation 5" o:spid="_x0000_s1029" type="#_x0000_t119" style="position:absolute;left:0;text-align:left;margin-left:150.75pt;margin-top:20.15pt;width:67.5pt;height:60.95pt;z-index:251663360;visibility:visible;mso-wrap-style:square;mso-width-percent:0;mso-wrap-distance-left:9pt;mso-wrap-distance-top:0;mso-wrap-distance-right:9pt;mso-wrap-distance-bottom:0;mso-position-horizontal:absolute;mso-position-horizontal-relative:text;mso-position-vertical:absolute;mso-position-vertical-relative:text;mso-width-percent:0;mso-width-relative:margin;v-text-anchor:middle" o:gfxdata="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" fillcolor="#4472c4 [3204]" strokecolor="#1f3763 [1604]" strokeweight="1pt">
                 <v:textbox>
@@ -1081,6 +1077,7 @@
       <w:r>
         <w:rPr>
           <w:noProof/>
+          <w:lang w:eastAsia="zh-CN"/>
         </w:rPr>
         <mc:AlternateContent>
           <mc:Choice Requires="wps">
@@ -1169,7 +1166,7 @@
               </wp:anchor>
             </w:drawing>
           </mc:Choice>
-          <mc:Fallback>
+          <mc:Fallback xmlns:w16se="http://schemas.microsoft.com/office/word/2015/wordml/symex" xmlns:w16cid="http://schemas.microsoft.com/office/word/2016/wordml/cid" xmlns:am3d="http://schemas.microsoft.com/office/drawing/2017/model3d" xmlns:aink="http://schemas.microsoft.com/office/drawing/2016/ink" xmlns:cx8="http://schemas.microsoft.com/office/drawing/2016/5/14/chartex" xmlns:cx7="http://schemas.microsoft.com/office/drawing/2016/5/13/chartex" xmlns:cx6="http://schemas.microsoft.com/office/drawing/2016/5/12/chartex" xmlns:cx5="http://schemas.microsoft.com/office/drawing/2016/5/11/chartex" xmlns:cx4="http://schemas.microsoft.com/office/drawing/2016/5/10/chartex" xmlns:cx3="http://schemas.microsoft.com/office/drawing/2016/5/9/chartex" xmlns:cx2="http://schemas.microsoft.com/office/drawing/2015/10/21/chartex" xmlns:cx1="http://schemas.microsoft.com/office/drawing/2015/9/8/chartex" xmlns:cx="http://schemas.microsoft.com/office/drawing/2014/chartex">
             <w:pict>
               <v:shape w14:anchorId="43DEDDF3" id="Flowchart: Manual Operation 6" o:spid="_x0000_s1030" type="#_x0000_t119" style="position:absolute;left:0;text-align:left;margin-left:4.8pt;margin-top:22.65pt;width:80.6pt;height:60.95pt;z-index:251664384;visibility:visible;mso-wrap-style:square;mso-width-percent:0;mso-wrap-distance-left:9pt;mso-wrap-distance-top:0;mso-wrap-distance-right:9pt;mso-wrap-distance-bottom:0;mso-position-horizontal:absolute;mso-position-horizontal-relative:text;mso-position-vertical:absolute;mso-position-vertical-relative:text;mso-width-percent:0;mso-width-relative:margin;v-text-anchor:middle" o:gfxdata="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" fillcolor="#4472c4 [3204]" strokecolor="#1f3763 [1604]" strokeweight="1pt">
                 <v:textbox>
@@ -1207,6 +1204,7 @@
       <w:r>
         <w:rPr>
           <w:noProof/>
+          <w:lang w:eastAsia="zh-CN"/>
         </w:rPr>
         <mc:AlternateContent>
           <mc:Choice Requires="wps">
@@ -1288,7 +1286,7 @@
               </wp:anchor>
             </w:drawing>
           </mc:Choice>
-          <mc:Fallback>
+          <mc:Fallback xmlns:w16se="http://schemas.microsoft.com/office/word/2015/wordml/symex" xmlns:w16cid="http://schemas.microsoft.com/office/word/2016/wordml/cid" xmlns:am3d="http://schemas.microsoft.com/office/drawing/2017/model3d" xmlns:aink="http://schemas.microsoft.com/office/drawing/2016/ink" xmlns:cx8="http://schemas.microsoft.com/office/drawing/2016/5/14/chartex" xmlns:cx7="http://schemas.microsoft.com/office/drawing/2016/5/13/chartex" xmlns:cx6="http://schemas.microsoft.com/office/drawing/2016/5/12/chartex" xmlns:cx5="http://schemas.microsoft.com/office/drawing/2016/5/11/chartex" xmlns:cx4="http://schemas.microsoft.com/office/drawing/2016/5/10/chartex" xmlns:cx3="http://schemas.microsoft.com/office/drawing/2016/5/9/chartex" xmlns:cx2="http://schemas.microsoft.com/office/drawing/2015/10/21/chartex" xmlns:cx1="http://schemas.microsoft.com/office/drawing/2015/9/8/chartex" xmlns:cx="http://schemas.microsoft.com/office/drawing/2014/chartex">
             <w:pict>
               <v:shape w14:anchorId="194654E5" id="Flowchart: Manual Operation 4" o:spid="_x0000_s1031" type="#_x0000_t119" style="position:absolute;left:0;text-align:left;margin-left:310.55pt;margin-top:19.2pt;width:59.95pt;height:60.95pt;z-index:251662336;visibility:visible;mso-wrap-style:square;mso-width-percent:0;mso-wrap-distance-left:9pt;mso-wrap-distance-top:0;mso-wrap-distance-right:9pt;mso-wrap-distance-bottom:0;mso-position-horizontal:absolute;mso-position-horizontal-relative:text;mso-position-vertical:absolute;mso-position-vertical-relative:text;mso-width-percent:0;mso-width-relative:margin;v-text-anchor:middle" o:gfxdata="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" fillcolor="#4472c4 [3204]" strokecolor="#1f3763 [1604]" strokeweight="1pt">
                 <v:textbox>
@@ -1349,6 +1347,7 @@
       <w:r>
         <w:rPr>
           <w:noProof/>
+          <w:lang w:eastAsia="zh-CN"/>
         </w:rPr>
         <mc:AlternateContent>
           <mc:Choice Requires="wps">
@@ -1413,7 +1412,7 @@
               </wp:anchor>
             </w:drawing>
           </mc:Choice>
-          <mc:Fallback>
+          <mc:Fallback xmlns:w16se="http://schemas.microsoft.com/office/word/2015/wordml/symex" xmlns:w16cid="http://schemas.microsoft.com/office/word/2016/wordml/cid" xmlns:am3d="http://schemas.microsoft.com/office/drawing/2017/model3d" xmlns:aink="http://schemas.microsoft.com/office/drawing/2016/ink" xmlns:cx8="http://schemas.microsoft.com/office/drawing/2016/5/14/chartex" xmlns:cx7="http://schemas.microsoft.com/office/drawing/2016/5/13/chartex" xmlns:cx6="http://schemas.microsoft.com/office/drawing/2016/5/12/chartex" xmlns:cx5="http://schemas.microsoft.com/office/drawing/2016/5/11/chartex" xmlns:cx4="http://schemas.microsoft.com/office/drawing/2016/5/10/chartex" xmlns:cx3="http://schemas.microsoft.com/office/drawing/2016/5/9/chartex" xmlns:cx2="http://schemas.microsoft.com/office/drawing/2015/10/21/chartex" xmlns:cx1="http://schemas.microsoft.com/office/drawing/2015/9/8/chartex" xmlns:cx="http://schemas.microsoft.com/office/drawing/2014/chartex">
             <w:pict>
               <v:shapetype w14:anchorId="021FC300" id="_x0000_t103" coordsize="21600,21600" o:spt="103" adj="12960,19440,7200" path="wr@22,0@21@3,,0@21@4@22@14@21@1@21@7@2@12l@2@13,0@8@2@11at@22,0@21@3@2@10@24@16@22@14@21@1@24@16,0@14xear@22@14@21@1@21@7@24@16nfe">
                 <v:stroke joinstyle="miter"/>
@@ -1480,6 +1479,7 @@
       <w:r>
         <w:rPr>
           <w:noProof/>
+          <w:lang w:eastAsia="zh-CN"/>
         </w:rPr>
         <mc:AlternateContent>
           <mc:Choice Requires="wps">
@@ -1541,7 +1541,7 @@
               </wp:anchor>
             </w:drawing>
           </mc:Choice>
-          <mc:Fallback>
+          <mc:Fallback xmlns:w16se="http://schemas.microsoft.com/office/word/2015/wordml/symex" xmlns:w16cid="http://schemas.microsoft.com/office/word/2016/wordml/cid" xmlns:am3d="http://schemas.microsoft.com/office/drawing/2017/model3d" xmlns:aink="http://schemas.microsoft.com/office/drawing/2016/ink" xmlns:cx8="http://schemas.microsoft.com/office/drawing/2016/5/14/chartex" xmlns:cx7="http://schemas.microsoft.com/office/drawing/2016/5/13/chartex" xmlns:cx6="http://schemas.microsoft.com/office/drawing/2016/5/12/chartex" xmlns:cx5="http://schemas.microsoft.com/office/drawing/2016/5/11/chartex" xmlns:cx4="http://schemas.microsoft.com/office/drawing/2016/5/10/chartex" xmlns:cx3="http://schemas.microsoft.com/office/drawing/2016/5/9/chartex" xmlns:cx2="http://schemas.microsoft.com/office/drawing/2015/10/21/chartex" xmlns:cx1="http://schemas.microsoft.com/office/drawing/2015/9/8/chartex" xmlns:cx="http://schemas.microsoft.com/office/drawing/2014/chartex">
             <w:pict>
               <v:shapetype w14:anchorId="29CD5E35" id="_x0000_t66" coordsize="21600,21600" o:spt="66" adj="5400,5400" path="m@0,l@0@1,21600@1,21600@2@0@2@0,21600,,10800xe">
                 <v:stroke joinstyle="miter"/>
@@ -1565,6 +1565,7 @@
       <w:r>
         <w:rPr>
           <w:noProof/>
+          <w:lang w:eastAsia="zh-CN"/>
         </w:rPr>
         <mc:AlternateContent>
           <mc:Choice Requires="wps">
@@ -1626,7 +1627,7 @@
               </wp:anchor>
             </w:drawing>
           </mc:Choice>
-          <mc:Fallback>
+          <mc:Fallback xmlns:w16se="http://schemas.microsoft.com/office/word/2015/wordml/symex" xmlns:w16cid="http://schemas.microsoft.com/office/word/2016/wordml/cid" xmlns:am3d="http://schemas.microsoft.com/office/drawing/2017/model3d" xmlns:aink="http://schemas.microsoft.com/office/drawing/2016/ink" xmlns:cx8="http://schemas.microsoft.com/office/drawing/2016/5/14/chartex" xmlns:cx7="http://schemas.microsoft.com/office/drawing/2016/5/13/chartex" xmlns:cx6="http://schemas.microsoft.com/office/drawing/2016/5/12/chartex" xmlns:cx5="http://schemas.microsoft.com/office/drawing/2016/5/11/chartex" xmlns:cx4="http://schemas.microsoft.com/office/drawing/2016/5/10/chartex" xmlns:cx3="http://schemas.microsoft.com/office/drawing/2016/5/9/chartex" xmlns:cx2="http://schemas.microsoft.com/office/drawing/2015/10/21/chartex" xmlns:cx1="http://schemas.microsoft.com/office/drawing/2015/9/8/chartex" xmlns:cx="http://schemas.microsoft.com/office/drawing/2014/chartex">
             <w:pict>
               <v:shape w14:anchorId="4D12DA23" id="Arrow: Left 11" o:spid="_x0000_s1026" type="#_x0000_t66" style="position:absolute;margin-left:227.5pt;margin-top:19.45pt;width:69.6pt;height:21.1pt;z-index:251668480;visibility:visible;mso-wrap-style:square;mso-height-percent:0;mso-wrap-distance-left:9pt;mso-wrap-distance-top:0;mso-wrap-distance-right:9pt;mso-wrap-distance-bottom:0;mso-position-horizontal:absolute;mso-position-horizontal-relative:text;mso-position-vertical:absolute;mso-position-vertical-relative:text;mso-height-percent:0;mso-height-relative:margin;v-text-anchor:middle" o:gfxdata="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" adj="3277" fillcolor="#4472c4 [3204]" strokecolor="#1f3763 [1604]" strokeweight="1pt"/>
             </w:pict>
@@ -1668,6 +1669,7 @@
       <w:r>
         <w:rPr>
           <w:noProof/>
+          <w:lang w:eastAsia="zh-CN"/>
         </w:rPr>
         <mc:AlternateContent>
           <mc:Choice Requires="wps">
@@ -1768,7 +1770,7 @@
               </wp:anchor>
             </w:drawing>
           </mc:Choice>
-          <mc:Fallback>
+          <mc:Fallback xmlns:w16se="http://schemas.microsoft.com/office/word/2015/wordml/symex" xmlns:w16cid="http://schemas.microsoft.com/office/word/2016/wordml/cid" xmlns:am3d="http://schemas.microsoft.com/office/drawing/2017/model3d" xmlns:aink="http://schemas.microsoft.com/office/drawing/2016/ink" xmlns:cx8="http://schemas.microsoft.com/office/drawing/2016/5/14/chartex" xmlns:cx7="http://schemas.microsoft.com/office/drawing/2016/5/13/chartex" xmlns:cx6="http://schemas.microsoft.com/office/drawing/2016/5/12/chartex" xmlns:cx5="http://schemas.microsoft.com/office/drawing/2016/5/11/chartex" xmlns:cx4="http://schemas.microsoft.com/office/drawing/2016/5/10/chartex" xmlns:cx3="http://schemas.microsoft.com/office/drawing/2016/5/9/chartex" xmlns:cx2="http://schemas.microsoft.com/office/drawing/2015/10/21/chartex" xmlns:cx1="http://schemas.microsoft.com/office/drawing/2015/9/8/chartex" xmlns:cx="http://schemas.microsoft.com/office/drawing/2014/chartex">
             <w:pict>
               <v:shape w14:anchorId="50C52C65" id="Flowchart: Magnetic Disk 15" o:spid="_x0000_s1032" type="#_x0000_t132" style="position:absolute;margin-left:120pt;margin-top:4.7pt;width:73.9pt;height:53.3pt;z-index:251670528;visibility:visible;mso-wrap-style:square;mso-width-percent:0;mso-height-percent:0;mso-wrap-distance-left:9pt;mso-wrap-distance-top:0;mso-wrap-distance-right:9pt;mso-wrap-distance-bottom:0;mso-position-horizontal:absolute;mso-position-horizontal-relative:text;mso-position-vertical:absolute;mso-position-vertical-relative:text;mso-width-percent:0;mso-height-percent:0;mso-width-relative:margin;mso-height-relative:margin;v-text-anchor:middle" o:gfxdata="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" fillcolor="#4472c4 [3204]" strokecolor="#1f3763 [1604]" strokeweight="1pt">
                 <v:stroke joinstyle="miter"/>
@@ -1950,7 +1952,6 @@
           <w:szCs w:val="22"/>
         </w:rPr>
       </w:pPr>
-      <w:proofErr w:type="spellStart"/>
       <w:r>
         <w:rPr>
           <w:b/>
@@ -1958,45 +1959,25 @@
           <w:sz w:val="22"/>
           <w:szCs w:val="22"/>
         </w:rPr>
-        <w:t>Foodmart</w:t>
-      </w:r>
-      <w:proofErr w:type="spellEnd"/>
-      <w:r>
-        <w:rPr>
-          <w:b/>
-          <w:bCs/>
+        <w:t xml:space="preserve">Foodmart DB for MySQL can be downloaded from the below link: </w:t>
+      </w:r>
+    </w:p>
+    <w:p>
+      <w:pPr>
+        <w:pStyle w:val="Default"/>
+        <w:ind w:firstLine="720"/>
+        <w:rPr>
           <w:sz w:val="22"/>
           <w:szCs w:val="22"/>
         </w:rPr>
-        <w:t xml:space="preserve"> DB for MySQL can be downloaded from the below link: </w:t>
-      </w:r>
-    </w:p>
-    <w:p>
-      <w:pPr>
-        <w:pStyle w:val="Default"/>
-        <w:ind w:firstLine="720"/>
-        <w:rPr>
-          <w:sz w:val="22"/>
-          <w:szCs w:val="22"/>
-        </w:rPr>
-      </w:pPr>
-      <w:proofErr w:type="spellStart"/>
+      </w:pPr>
       <w:r>
         <w:rPr>
           <w:b/>
           <w:sz w:val="22"/>
           <w:szCs w:val="22"/>
         </w:rPr>
-        <w:t>Foodmart</w:t>
-      </w:r>
-      <w:proofErr w:type="spellEnd"/>
-      <w:r>
-        <w:rPr>
-          <w:b/>
-          <w:sz w:val="22"/>
-          <w:szCs w:val="22"/>
-        </w:rPr>
-        <w:t xml:space="preserve"> DB:</w:t>
+        <w:t>Foodmart DB:</w:t>
       </w:r>
       <w:r>
         <w:rPr>
@@ -2026,23 +2007,13 @@
           <w:szCs w:val="20"/>
         </w:rPr>
       </w:pPr>
-      <w:proofErr w:type="spellStart"/>
       <w:r>
         <w:rPr>
           <w:b/>
           <w:sz w:val="20"/>
           <w:szCs w:val="20"/>
         </w:rPr>
-        <w:t>Foodmart</w:t>
-      </w:r>
-      <w:proofErr w:type="spellEnd"/>
-      <w:r>
-        <w:rPr>
-          <w:b/>
-          <w:sz w:val="20"/>
-          <w:szCs w:val="20"/>
-        </w:rPr>
-        <w:t xml:space="preserve"> Schema:</w:t>
+        <w:t>Foodmart Schema:</w:t>
       </w:r>
       <w:r>
         <w:rPr>
@@ -2091,29 +2062,28 @@
           <w:sz w:val="20"/>
           <w:szCs w:val="20"/>
         </w:rPr>
-        <w:t xml:space="preserve">To Find total Promotion sales generated on weekdays and weekends for each region, year </w:t>
-      </w:r>
-    </w:p>
-    <w:p>
-      <w:pPr>
-        <w:pStyle w:val="Default"/>
-        <w:numPr>
-          <w:ilvl w:val="1"/>
-          <w:numId w:val="8"/>
-        </w:numPr>
-        <w:spacing w:after="18"/>
-        <w:jc w:val="both"/>
-        <w:rPr>
-          <w:sz w:val="20"/>
-          <w:szCs w:val="20"/>
-        </w:rPr>
-      </w:pPr>
-      <w:r>
-        <w:rPr>
-          <w:sz w:val="20"/>
-          <w:szCs w:val="20"/>
-        </w:rPr>
-        <w:t xml:space="preserve">and Month   </w:t>
+        <w:t xml:space="preserve">The foodmart database has data on sales promotions, stores, and regions. In this case study, our goal was to </w:t>
+      </w:r>
+      <w:r>
+        <w:rPr>
+          <w:sz w:val="20"/>
+          <w:szCs w:val="20"/>
+        </w:rPr>
+        <w:t>f</w:t>
+      </w:r>
+      <w:r>
+        <w:rPr>
+          <w:sz w:val="20"/>
+          <w:szCs w:val="20"/>
+        </w:rPr>
+        <w:t xml:space="preserve">ind </w:t>
+      </w:r>
+      <w:r>
+        <w:rPr>
+          <w:sz w:val="20"/>
+          <w:szCs w:val="20"/>
+        </w:rPr>
+        <w:t>the total sales generated on weekdays and weekends for each promotion, region, year, and month.</w:t>
       </w:r>
     </w:p>
     <w:p>
@@ -2134,17 +2104,45 @@
           <w:sz w:val="20"/>
           <w:szCs w:val="20"/>
         </w:rPr>
-        <w:t xml:space="preserve">Find the most popular promotion which generated highest sales in each </w:t>
-      </w:r>
-      <w:proofErr w:type="gramStart"/>
-      <w:r>
-        <w:rPr>
-          <w:sz w:val="20"/>
-          <w:szCs w:val="20"/>
-        </w:rPr>
-        <w:t>region .</w:t>
-      </w:r>
-      <w:proofErr w:type="gramEnd"/>
+        <w:t xml:space="preserve">After this, we found </w:t>
+      </w:r>
+      <w:r>
+        <w:rPr>
+          <w:sz w:val="20"/>
+          <w:szCs w:val="20"/>
+        </w:rPr>
+        <w:t>the most popular promotion which generate</w:t>
+      </w:r>
+      <w:r>
+        <w:rPr>
+          <w:sz w:val="20"/>
+          <w:szCs w:val="20"/>
+        </w:rPr>
+        <w:t>d highest sales in each region.</w:t>
+      </w:r>
+    </w:p>
+    <w:p>
+      <w:pPr>
+        <w:pStyle w:val="Default"/>
+        <w:numPr>
+          <w:ilvl w:val="0"/>
+          <w:numId w:val="8"/>
+        </w:numPr>
+        <w:jc w:val="both"/>
+        <w:rPr>
+          <w:sz w:val="20"/>
+          <w:szCs w:val="20"/>
+        </w:rPr>
+      </w:pPr>
+      <w:r>
+        <w:rPr>
+          <w:sz w:val="20"/>
+          <w:szCs w:val="20"/>
+        </w:rPr>
+        <w:t xml:space="preserve">We </w:t>
+      </w:r>
+      <w:bookmarkStart w:id="0" w:name="_GoBack"/>
+      <w:bookmarkEnd w:id="0"/>
     </w:p>
     <w:p>
       <w:pPr>
@@ -2180,43 +2178,7 @@
           <w:sz w:val="20"/>
           <w:szCs w:val="20"/>
         </w:rPr>
-        <w:t xml:space="preserve">Created a </w:t>
-      </w:r>
-      <w:proofErr w:type="spellStart"/>
-      <w:r>
-        <w:rPr>
-          <w:bCs/>
-          <w:sz w:val="20"/>
-          <w:szCs w:val="20"/>
-        </w:rPr>
-        <w:t>pyspark</w:t>
-      </w:r>
-      <w:proofErr w:type="spellEnd"/>
-      <w:r>
-        <w:rPr>
-          <w:bCs/>
-          <w:sz w:val="20"/>
-          <w:szCs w:val="20"/>
-        </w:rPr>
-        <w:t xml:space="preserve"> script for </w:t>
-      </w:r>
-      <w:proofErr w:type="spellStart"/>
-      <w:r>
-        <w:rPr>
-          <w:bCs/>
-          <w:sz w:val="20"/>
-          <w:szCs w:val="20"/>
-        </w:rPr>
-        <w:t>initial_load</w:t>
-      </w:r>
-      <w:proofErr w:type="spellEnd"/>
-      <w:r>
-        <w:rPr>
-          <w:bCs/>
-          <w:sz w:val="20"/>
-          <w:szCs w:val="20"/>
-        </w:rPr>
-        <w:t xml:space="preserve"> where it will read sales and promotion tables based on last_update_date column from </w:t>
+        <w:t xml:space="preserve">Created a pyspark script for initial_load where it will read sales and promotion tables based on last_update_date column from </w:t>
       </w:r>
       <w:r>
         <w:rPr>
@@ -2345,87 +2307,7 @@
           <w:sz w:val="20"/>
           <w:szCs w:val="20"/>
         </w:rPr>
-        <w:t xml:space="preserve">Then the Parquet file is aggregated by </w:t>
-      </w:r>
-      <w:proofErr w:type="spellStart"/>
-      <w:r>
-        <w:rPr>
-          <w:sz w:val="20"/>
-          <w:szCs w:val="20"/>
-        </w:rPr>
-        <w:t>regionID</w:t>
-      </w:r>
-      <w:proofErr w:type="spellEnd"/>
-      <w:r>
-        <w:rPr>
-          <w:sz w:val="20"/>
-          <w:szCs w:val="20"/>
-        </w:rPr>
-        <w:t xml:space="preserve">, </w:t>
-      </w:r>
-      <w:proofErr w:type="spellStart"/>
-      <w:r>
-        <w:rPr>
-          <w:sz w:val="20"/>
-          <w:szCs w:val="20"/>
-        </w:rPr>
-        <w:t>promotionID</w:t>
-      </w:r>
-      <w:proofErr w:type="spellEnd"/>
-      <w:r>
-        <w:rPr>
-          <w:sz w:val="20"/>
-          <w:szCs w:val="20"/>
-        </w:rPr>
-        <w:t xml:space="preserve">, </w:t>
-      </w:r>
-      <w:proofErr w:type="spellStart"/>
-      <w:r>
-        <w:rPr>
-          <w:sz w:val="20"/>
-          <w:szCs w:val="20"/>
-        </w:rPr>
-        <w:t>sales_year</w:t>
-      </w:r>
-      <w:proofErr w:type="spellEnd"/>
-      <w:r>
-        <w:rPr>
-          <w:sz w:val="20"/>
-          <w:szCs w:val="20"/>
-        </w:rPr>
-        <w:t xml:space="preserve">, </w:t>
-      </w:r>
-      <w:proofErr w:type="spellStart"/>
-      <w:r>
-        <w:rPr>
-          <w:sz w:val="20"/>
-          <w:szCs w:val="20"/>
-        </w:rPr>
-        <w:t>sales_month</w:t>
-      </w:r>
-      <w:proofErr w:type="spellEnd"/>
-      <w:r>
-        <w:rPr>
-          <w:sz w:val="20"/>
-          <w:szCs w:val="20"/>
-        </w:rPr>
-        <w:t xml:space="preserve"> to generate total </w:t>
-      </w:r>
-      <w:proofErr w:type="spellStart"/>
-      <w:r>
-        <w:rPr>
-          <w:sz w:val="20"/>
-          <w:szCs w:val="20"/>
-        </w:rPr>
-        <w:t>StoreSales</w:t>
-      </w:r>
-      <w:proofErr w:type="spellEnd"/>
-      <w:r>
-        <w:rPr>
-          <w:sz w:val="20"/>
-          <w:szCs w:val="20"/>
-        </w:rPr>
-        <w:t xml:space="preserve"> for weekdays and weekends and the output is saved as a CSV file in S3 buckets.</w:t>
+        <w:t>Then the Parquet file is aggregated by regionID, promotionID, sales_year, sales_month to generate total StoreSales for weekdays and weekends and the output is saved as a CSV file in S3 buckets.</w:t>
       </w:r>
     </w:p>
     <w:p>
@@ -2576,7 +2458,7 @@
 </file>
 
 <file path=word/endnotes.xml><?xml version="1.0" encoding="utf-8"?>
-<w:endnotes xmlns:wpc="http://schemas.microsoft.com/office/word/2010/wordprocessingCanvas" xmlns:cx="http://schemas.microsoft.com/office/drawing/2014/chartex" xmlns:cx1="http://schemas.microsoft.com/office/drawing/2015/9/8/chartex" xmlns:cx2="http://schemas.microsoft.com/office/drawing/2015/10/21/chartex" xmlns:cx3="http://schemas.microsoft.com/office/drawing/2016/5/9/chartex" xmlns:cx4="http://schemas.microsoft.com/office/drawing/2016/5/10/chartex" xmlns:cx5="http://schemas.microsoft.com/office/drawing/2016/5/11/chartex" xmlns:cx6="http://schemas.microsoft.com/office/drawing/2016/5/12/chartex" xmlns:cx7="http://schemas.microsoft.com/office/drawing/2016/5/13/chartex" xmlns:cx8="http://schemas.microsoft.com/office/drawing/2016/5/14/chartex" xmlns:mc="http://schemas.openxmlformats.org/markup-compatibility/2006" xmlns:aink="http://schemas.microsoft.com/office/drawing/2016/ink" xmlns:am3d="http://schemas.microsoft.com/office/drawing/2017/model3d" xmlns:o="urn:schemas-microsoft-com:office:office" xmlns:r="http://schemas.openxmlformats.org/officeDocument/2006/relationships" xmlns:m="http://schemas.openxmlformats.org/officeDocument/2006/math" xmlns:v="urn:schemas-microsoft-com:vml" xmlns:wp14="http://schemas.microsoft.com/office/word/2010/wordprocessingDrawing" xmlns:wp="http://schemas.openxmlformats.org/drawingml/2006/wordprocessingDrawing" xmlns:w10="urn:schemas-microsoft-com:office:word" xmlns:w="http://schemas.openxmlformats.org/wordprocessingml/2006/main" xmlns:w14="http://schemas.microsoft.com/office/word/2010/wordml" xmlns:w15="http://schemas.microsoft.com/office/word/2012/wordml" xmlns:w16cid="http://schemas.microsoft.com/office/word/2016/wordml/cid" xmlns:w16se="http://schemas.microsoft.com/office/word/2015/wordml/symex" xmlns:wpg="http://schemas.microsoft.com/office/word/2010/wordprocessingGroup" xmlns:wpi="http://schemas.microsoft.com/office/word/2010/wordprocessingInk" xmlns:wne="http://schemas.microsoft.com/office/word/2006/wordml" xmlns:wps="http://schemas.microsoft.com/office/word/2010/wordprocessingShape" mc:Ignorable="w14 w15 w16se w16cid wp14">
+<w:endnotes xmlns:wpc="http://schemas.microsoft.com/office/word/2010/wordprocessingCanvas" xmlns:mc="http://schemas.openxmlformats.org/markup-compatibility/2006" xmlns:o="urn:schemas-microsoft-com:office:office" xmlns:r="http://schemas.openxmlformats.org/officeDocument/2006/relationships" xmlns:m="http://schemas.openxmlformats.org/officeDocument/2006/math" xmlns:v="urn:schemas-microsoft-com:vml" xmlns:wp14="http://schemas.microsoft.com/office/word/2010/wordprocessingDrawing" xmlns:wp="http://schemas.openxmlformats.org/drawingml/2006/wordprocessingDrawing" xmlns:w10="urn:schemas-microsoft-com:office:word" xmlns:w="http://schemas.openxmlformats.org/wordprocessingml/2006/main" xmlns:w14="http://schemas.microsoft.com/office/word/2010/wordml" xmlns:w15="http://schemas.microsoft.com/office/word/2012/wordml" xmlns:wpg="http://schemas.microsoft.com/office/word/2010/wordprocessingGroup" xmlns:wpi="http://schemas.microsoft.com/office/word/2010/wordprocessingInk" xmlns:wne="http://schemas.microsoft.com/office/word/2006/wordml" xmlns:wps="http://schemas.microsoft.com/office/word/2010/wordprocessingShape" mc:Ignorable="w14 w15 wp14">
   <w:endnote w:type="separator" w:id="-1">
     <w:p>
       <w:pPr>
@@ -2601,7 +2483,7 @@
 </file>
 
 <file path=word/footnotes.xml><?xml version="1.0" encoding="utf-8"?>
-<w:footnotes xmlns:wpc="http://schemas.microsoft.com/office/word/2010/wordprocessingCanvas" xmlns:cx="http://schemas.microsoft.com/office/drawing/2014/chartex" xmlns:cx1="http://schemas.microsoft.com/office/drawing/2015/9/8/chartex" xmlns:cx2="http://schemas.microsoft.com/office/drawing/2015/10/21/chartex" xmlns:cx3="http://schemas.microsoft.com/office/drawing/2016/5/9/chartex" xmlns:cx4="http://schemas.microsoft.com/office/drawing/2016/5/10/chartex" xmlns:cx5="http://schemas.microsoft.com/office/drawing/2016/5/11/chartex" xmlns:cx6="http://schemas.microsoft.com/office/drawing/2016/5/12/chartex" xmlns:cx7="http://schemas.microsoft.com/office/drawing/2016/5/13/chartex" xmlns:cx8="http://schemas.microsoft.com/office/drawing/2016/5/14/chartex" xmlns:mc="http://schemas.openxmlformats.org/markup-compatibility/2006" xmlns:aink="http://schemas.microsoft.com/office/drawing/2016/ink" xmlns:am3d="http://schemas.microsoft.com/office/drawing/2017/model3d" xmlns:o="urn:schemas-microsoft-com:office:office" xmlns:r="http://schemas.openxmlformats.org/officeDocument/2006/relationships" xmlns:m="http://schemas.openxmlformats.org/officeDocument/2006/math" xmlns:v="urn:schemas-microsoft-com:vml" xmlns:wp14="http://schemas.microsoft.com/office/word/2010/wordprocessingDrawing" xmlns:wp="http://schemas.openxmlformats.org/drawingml/2006/wordprocessingDrawing" xmlns:w10="urn:schemas-microsoft-com:office:word" xmlns:w="http://schemas.openxmlformats.org/wordprocessingml/2006/main" xmlns:w14="http://schemas.microsoft.com/office/word/2010/wordml" xmlns:w15="http://schemas.microsoft.com/office/word/2012/wordml" xmlns:w16cid="http://schemas.microsoft.com/office/word/2016/wordml/cid" xmlns:w16se="http://schemas.microsoft.com/office/word/2015/wordml/symex" xmlns:wpg="http://schemas.microsoft.com/office/word/2010/wordprocessingGroup" xmlns:wpi="http://schemas.microsoft.com/office/word/2010/wordprocessingInk" xmlns:wne="http://schemas.microsoft.com/office/word/2006/wordml" xmlns:wps="http://schemas.microsoft.com/office/word/2010/wordprocessingShape" mc:Ignorable="w14 w15 w16se w16cid wp14">
+<w:footnotes xmlns:wpc="http://schemas.microsoft.com/office/word/2010/wordprocessingCanvas" xmlns:mc="http://schemas.openxmlformats.org/markup-compatibility/2006" xmlns:o="urn:schemas-microsoft-com:office:office" xmlns:r="http://schemas.openxmlformats.org/officeDocument/2006/relationships" xmlns:m="http://schemas.openxmlformats.org/officeDocument/2006/math" xmlns:v="urn:schemas-microsoft-com:vml" xmlns:wp14="http://schemas.microsoft.com/office/word/2010/wordprocessingDrawing" xmlns:wp="http://schemas.openxmlformats.org/drawingml/2006/wordprocessingDrawing" xmlns:w10="urn:schemas-microsoft-com:office:word" xmlns:w="http://schemas.openxmlformats.org/wordprocessingml/2006/main" xmlns:w14="http://schemas.microsoft.com/office/word/2010/wordml" xmlns:w15="http://schemas.microsoft.com/office/word/2012/wordml" xmlns:wpg="http://schemas.microsoft.com/office/word/2010/wordprocessingGroup" xmlns:wpi="http://schemas.microsoft.com/office/word/2010/wordprocessingInk" xmlns:wne="http://schemas.microsoft.com/office/word/2006/wordml" xmlns:wps="http://schemas.microsoft.com/office/word/2010/wordprocessingShape" mc:Ignorable="w14 w15 wp14">
   <w:footnote w:type="separator" w:id="-1">
     <w:p>
       <w:pPr>
@@ -2626,7 +2508,7 @@
 </file>
 
 <file path=word/numbering.xml><?xml version="1.0" encoding="utf-8"?>
-<w:numbering xmlns:wpc="http://schemas.microsoft.com/office/word/2010/wordprocessingCanvas" xmlns:cx="http://schemas.microsoft.com/office/drawing/2014/chartex" xmlns:cx1="http://schemas.microsoft.com/office/drawing/2015/9/8/chartex" xmlns:cx2="http://schemas.microsoft.com/office/drawing/2015/10/21/chartex" xmlns:cx3="http://schemas.microsoft.com/office/drawing/2016/5/9/chartex" xmlns:cx4="http://schemas.microsoft.com/office/drawing/2016/5/10/chartex" xmlns:cx5="http://schemas.microsoft.com/office/drawing/2016/5/11/chartex" xmlns:cx6="http://schemas.microsoft.com/office/drawing/2016/5/12/chartex" xmlns:cx7="http://schemas.microsoft.com/office/drawing/2016/5/13/chartex" xmlns:cx8="http://schemas.microsoft.com/office/drawing/2016/5/14/chartex" xmlns:mc="http://schemas.openxmlformats.org/markup-compatibility/2006" xmlns:aink="http://schemas.microsoft.com/office/drawing/2016/ink" xmlns:am3d="http://schemas.microsoft.com/office/drawing/2017/model3d" xmlns:o="urn:schemas-microsoft-com:office:office" xmlns:r="http://schemas.openxmlformats.org/officeDocument/2006/relationships" xmlns:m="http://schemas.openxmlformats.org/officeDocument/2006/math" xmlns:v="urn:schemas-microsoft-com:vml" xmlns:wp14="http://schemas.microsoft.com/office/word/2010/wordprocessingDrawing" xmlns:wp="http://schemas.openxmlformats.org/drawingml/2006/wordprocessingDrawing" xmlns:w10="urn:schemas-microsoft-com:office:word" xmlns:w="http://schemas.openxmlformats.org/wordprocessingml/2006/main" xmlns:w14="http://schemas.microsoft.com/office/word/2010/wordml" xmlns:w15="http://schemas.microsoft.com/office/word/2012/wordml" xmlns:w16cid="http://schemas.microsoft.com/office/word/2016/wordml/cid" xmlns:w16se="http://schemas.microsoft.com/office/word/2015/wordml/symex" xmlns:wpg="http://schemas.microsoft.com/office/word/2010/wordprocessingGroup" xmlns:wpi="http://schemas.microsoft.com/office/word/2010/wordprocessingInk" xmlns:wne="http://schemas.microsoft.com/office/word/2006/wordml" xmlns:wps="http://schemas.microsoft.com/office/word/2010/wordprocessingShape" mc:Ignorable="w14 w15 w16se w16cid wp14">
+<w:numbering xmlns:wpc="http://schemas.microsoft.com/office/word/2010/wordprocessingCanvas" xmlns:mc="http://schemas.openxmlformats.org/markup-compatibility/2006" xmlns:o="urn:schemas-microsoft-com:office:office" xmlns:r="http://schemas.openxmlformats.org/officeDocument/2006/relationships" xmlns:m="http://schemas.openxmlformats.org/officeDocument/2006/math" xmlns:v="urn:schemas-microsoft-com:vml" xmlns:wp14="http://schemas.microsoft.com/office/word/2010/wordprocessingDrawing" xmlns:wp="http://schemas.openxmlformats.org/drawingml/2006/wordprocessingDrawing" xmlns:w10="urn:schemas-microsoft-com:office:word" xmlns:w="http://schemas.openxmlformats.org/wordprocessingml/2006/main" xmlns:w14="http://schemas.microsoft.com/office/word/2010/wordml" xmlns:w15="http://schemas.microsoft.com/office/word/2012/wordml" xmlns:wpg="http://schemas.microsoft.com/office/word/2010/wordprocessingGroup" xmlns:wpi="http://schemas.microsoft.com/office/word/2010/wordprocessingInk" xmlns:wne="http://schemas.microsoft.com/office/word/2006/wordml" xmlns:wps="http://schemas.microsoft.com/office/word/2010/wordprocessingShape" mc:Ignorable="w14 w15 wp14">
   <w:abstractNum w:abstractNumId="0" w15:restartNumberingAfterBreak="0">
     <w:nsid w:val="05094A07"/>
     <w:multiLevelType w:val="hybridMultilevel"/>
@@ -3363,7 +3245,7 @@
 </file>
 
 <file path=word/styles.xml><?xml version="1.0" encoding="utf-8"?>
-<w:styles xmlns:mc="http://schemas.openxmlformats.org/markup-compatibility/2006" xmlns:r="http://schemas.openxmlformats.org/officeDocument/2006/relationships" xmlns:w="http://schemas.openxmlformats.org/wordprocessingml/2006/main" xmlns:w14="http://schemas.microsoft.com/office/word/2010/wordml" xmlns:w15="http://schemas.microsoft.com/office/word/2012/wordml" xmlns:w16cid="http://schemas.microsoft.com/office/word/2016/wordml/cid" xmlns:w16se="http://schemas.microsoft.com/office/word/2015/wordml/symex" mc:Ignorable="w14 w15 w16se w16cid">
+<w:styles xmlns:mc="http://schemas.openxmlformats.org/markup-compatibility/2006" xmlns:r="http://schemas.openxmlformats.org/officeDocument/2006/relationships" xmlns:w="http://schemas.openxmlformats.org/wordprocessingml/2006/main" xmlns:w14="http://schemas.microsoft.com/office/word/2010/wordml" xmlns:w15="http://schemas.microsoft.com/office/word/2012/wordml" mc:Ignorable="w14 w15">
   <w:docDefaults>
     <w:rPrDefault>
       <w:rPr>
@@ -3379,7 +3261,7 @@
       </w:pPr>
     </w:pPrDefault>
   </w:docDefaults>
-  <w:latentStyles w:defLockedState="0" w:defUIPriority="99" w:defSemiHidden="0" w:defUnhideWhenUsed="0" w:defQFormat="0" w:count="375">
+  <w:latentStyles w:defLockedState="0" w:defUIPriority="99" w:defSemiHidden="0" w:defUnhideWhenUsed="0" w:defQFormat="0" w:count="371">
     <w:lsdException w:name="Normal" w:uiPriority="0" w:qFormat="1"/>
     <w:lsdException w:name="heading 1" w:uiPriority="9" w:qFormat="1"/>
     <w:lsdException w:name="heading 2" w:semiHidden="1" w:uiPriority="9" w:unhideWhenUsed="1" w:qFormat="1"/>
@@ -3751,10 +3633,6 @@
     <w:lsdException w:name="List Table 5 Dark Accent 6" w:uiPriority="50"/>
     <w:lsdException w:name="List Table 6 Colorful Accent 6" w:uiPriority="51"/>
     <w:lsdException w:name="List Table 7 Colorful Accent 6" w:uiPriority="52"/>
-    <w:lsdException w:name="Mention" w:semiHidden="1" w:unhideWhenUsed="1"/>
-    <w:lsdException w:name="Smart Hyperlink" w:semiHidden="1" w:unhideWhenUsed="1"/>
-    <w:lsdException w:name="Hashtag" w:semiHidden="1" w:unhideWhenUsed="1"/>
-    <w:lsdException w:name="Unresolved Mention" w:semiHidden="1" w:unhideWhenUsed="1"/>
   </w:latentStyles>
   <w:style w:type="paragraph" w:default="1" w:styleId="Normal">
     <w:name w:val="Normal"/>
@@ -4173,7 +4051,7 @@
 </file>
 
 <file path=customXml/itemProps1.xml><?xml version="1.0" encoding="utf-8"?>
-<ds:datastoreItem xmlns:ds="http://schemas.openxmlformats.org/officeDocument/2006/customXml" ds:itemID="{A8BAF87D-33A8-4E2C-9E6D-9A210649CCD6}">
+<ds:datastoreItem xmlns:ds="http://schemas.openxmlformats.org/officeDocument/2006/customXml" ds:itemID="{C3D407E5-CD50-421B-811C-EE973598B4C0}">
   <ds:schemaRefs>
     <ds:schemaRef ds:uri="http://schemas.openxmlformats.org/officeDocument/2006/bibliography"/>
   </ds:schemaRefs>

</xml_diff>